<commit_message>
Actualizo app.py y template.docx
</commit_message>
<xml_diff>
--- a/static/datasets/template.docx
+++ b/static/datasets/template.docx
@@ -98,7 +98,43 @@
                 <w:sz w:val="20"/>
                 <w:szCs w:val="20"/>
               </w:rPr>
-              <w:t>Nombre Tarjetahabiente (Cardholder name)</w:t>
+              <w:t>Nombre Tarjetahabiente (</w:t>
+            </w:r>
+            <w:proofErr w:type="spellStart"/>
+            <w:r>
+              <w:rPr>
+                <w:rFonts w:eastAsia="Calibri"/>
+                <w:sz w:val="20"/>
+                <w:szCs w:val="20"/>
+              </w:rPr>
+              <w:t>Cardholder</w:t>
+            </w:r>
+            <w:proofErr w:type="spellEnd"/>
+            <w:r>
+              <w:rPr>
+                <w:rFonts w:eastAsia="Calibri"/>
+                <w:sz w:val="20"/>
+                <w:szCs w:val="20"/>
+              </w:rPr>
+              <w:t xml:space="preserve"> </w:t>
+            </w:r>
+            <w:proofErr w:type="spellStart"/>
+            <w:r>
+              <w:rPr>
+                <w:rFonts w:eastAsia="Calibri"/>
+                <w:sz w:val="20"/>
+                <w:szCs w:val="20"/>
+              </w:rPr>
+              <w:t>name</w:t>
+            </w:r>
+            <w:proofErr w:type="spellEnd"/>
+            <w:r>
+              <w:rPr>
+                <w:rFonts w:eastAsia="Calibri"/>
+                <w:sz w:val="20"/>
+                <w:szCs w:val="20"/>
+              </w:rPr>
+              <w:t>)</w:t>
             </w:r>
           </w:p>
         </w:tc>
@@ -140,13 +176,59 @@
                 <w:szCs w:val="20"/>
               </w:rPr>
             </w:pPr>
+            <w:proofErr w:type="spellStart"/>
             <w:r>
               <w:rPr>
                 <w:rFonts w:eastAsia="Calibri"/>
                 <w:sz w:val="20"/>
                 <w:szCs w:val="20"/>
               </w:rPr>
-              <w:t>N° tarjeta (Cardholder number) 4 últimos dígitos</w:t>
+              <w:t>N°</w:t>
+            </w:r>
+            <w:proofErr w:type="spellEnd"/>
+            <w:r>
+              <w:rPr>
+                <w:rFonts w:eastAsia="Calibri"/>
+                <w:sz w:val="20"/>
+                <w:szCs w:val="20"/>
+              </w:rPr>
+              <w:t xml:space="preserve"> tarjeta (</w:t>
+            </w:r>
+            <w:proofErr w:type="spellStart"/>
+            <w:r>
+              <w:rPr>
+                <w:rFonts w:eastAsia="Calibri"/>
+                <w:sz w:val="20"/>
+                <w:szCs w:val="20"/>
+              </w:rPr>
+              <w:t>Cardholder</w:t>
+            </w:r>
+            <w:proofErr w:type="spellEnd"/>
+            <w:r>
+              <w:rPr>
+                <w:rFonts w:eastAsia="Calibri"/>
+                <w:sz w:val="20"/>
+                <w:szCs w:val="20"/>
+              </w:rPr>
+              <w:t xml:space="preserve"> </w:t>
+            </w:r>
+            <w:proofErr w:type="spellStart"/>
+            <w:r>
+              <w:rPr>
+                <w:rFonts w:eastAsia="Calibri"/>
+                <w:sz w:val="20"/>
+                <w:szCs w:val="20"/>
+              </w:rPr>
+              <w:t>number</w:t>
+            </w:r>
+            <w:proofErr w:type="spellEnd"/>
+            <w:r>
+              <w:rPr>
+                <w:rFonts w:eastAsia="Calibri"/>
+                <w:sz w:val="20"/>
+                <w:szCs w:val="20"/>
+              </w:rPr>
+              <w:t>) 4 últimos dígitos</w:t>
             </w:r>
           </w:p>
         </w:tc>
@@ -202,13 +284,113 @@
               </w:rPr>
               <w:t xml:space="preserve"> </w:t>
             </w:r>
+            <w:proofErr w:type="spellStart"/>
             <w:r>
               <w:rPr>
                 <w:rFonts w:eastAsia="Calibri"/>
                 <w:sz w:val="20"/>
                 <w:szCs w:val="20"/>
               </w:rPr>
-              <w:t>Card type (holder, additional or both)</w:t>
+              <w:t>Card</w:t>
+            </w:r>
+            <w:proofErr w:type="spellEnd"/>
+            <w:r>
+              <w:rPr>
+                <w:rFonts w:eastAsia="Calibri"/>
+                <w:sz w:val="20"/>
+                <w:szCs w:val="20"/>
+              </w:rPr>
+              <w:t xml:space="preserve"> </w:t>
+            </w:r>
+            <w:proofErr w:type="spellStart"/>
+            <w:r>
+              <w:rPr>
+                <w:rFonts w:eastAsia="Calibri"/>
+                <w:sz w:val="20"/>
+                <w:szCs w:val="20"/>
+              </w:rPr>
+              <w:t>type</w:t>
+            </w:r>
+            <w:proofErr w:type="spellEnd"/>
+            <w:r>
+              <w:rPr>
+                <w:rFonts w:eastAsia="Calibri"/>
+                <w:sz w:val="20"/>
+                <w:szCs w:val="20"/>
+              </w:rPr>
+              <w:t xml:space="preserve"> (</w:t>
+            </w:r>
+            <w:proofErr w:type="spellStart"/>
+            <w:r>
+              <w:rPr>
+                <w:rFonts w:eastAsia="Calibri"/>
+                <w:sz w:val="20"/>
+                <w:szCs w:val="20"/>
+              </w:rPr>
+              <w:t>holder</w:t>
+            </w:r>
+            <w:proofErr w:type="spellEnd"/>
+            <w:r>
+              <w:rPr>
+                <w:rFonts w:eastAsia="Calibri"/>
+                <w:sz w:val="20"/>
+                <w:szCs w:val="20"/>
+              </w:rPr>
+              <w:t xml:space="preserve">, </w:t>
+            </w:r>
+            <w:proofErr w:type="spellStart"/>
+            <w:r>
+              <w:rPr>
+                <w:rFonts w:eastAsia="Calibri"/>
+                <w:sz w:val="20"/>
+                <w:szCs w:val="20"/>
+              </w:rPr>
+              <w:t>additional</w:t>
+            </w:r>
+            <w:proofErr w:type="spellEnd"/>
+            <w:r>
+              <w:rPr>
+                <w:rFonts w:eastAsia="Calibri"/>
+                <w:sz w:val="20"/>
+                <w:szCs w:val="20"/>
+              </w:rPr>
+              <w:t xml:space="preserve"> </w:t>
+            </w:r>
+            <w:proofErr w:type="spellStart"/>
+            <w:r>
+              <w:rPr>
+                <w:rFonts w:eastAsia="Calibri"/>
+                <w:sz w:val="20"/>
+                <w:szCs w:val="20"/>
+              </w:rPr>
+              <w:t>or</w:t>
+            </w:r>
+            <w:proofErr w:type="spellEnd"/>
+            <w:r>
+              <w:rPr>
+                <w:rFonts w:eastAsia="Calibri"/>
+                <w:sz w:val="20"/>
+                <w:szCs w:val="20"/>
+              </w:rPr>
+              <w:t xml:space="preserve"> </w:t>
+            </w:r>
+            <w:proofErr w:type="spellStart"/>
+            <w:r>
+              <w:rPr>
+                <w:rFonts w:eastAsia="Calibri"/>
+                <w:sz w:val="20"/>
+                <w:szCs w:val="20"/>
+              </w:rPr>
+              <w:t>both</w:t>
+            </w:r>
+            <w:proofErr w:type="spellEnd"/>
+            <w:r>
+              <w:rPr>
+                <w:rFonts w:eastAsia="Calibri"/>
+                <w:sz w:val="20"/>
+                <w:szCs w:val="20"/>
+              </w:rPr>
+              <w:t>)</w:t>
             </w:r>
           </w:p>
         </w:tc>
@@ -256,7 +438,23 @@
                 <w:sz w:val="20"/>
                 <w:szCs w:val="20"/>
               </w:rPr>
-              <w:t>Dirección (Address)</w:t>
+              <w:t>Dirección (</w:t>
+            </w:r>
+            <w:proofErr w:type="spellStart"/>
+            <w:r>
+              <w:rPr>
+                <w:sz w:val="20"/>
+                <w:szCs w:val="20"/>
+              </w:rPr>
+              <w:t>Address</w:t>
+            </w:r>
+            <w:proofErr w:type="spellEnd"/>
+            <w:r>
+              <w:rPr>
+                <w:sz w:val="20"/>
+                <w:szCs w:val="20"/>
+              </w:rPr>
+              <w:t>)</w:t>
             </w:r>
           </w:p>
         </w:tc>
@@ -307,7 +505,25 @@
                 <w:sz w:val="20"/>
                 <w:szCs w:val="20"/>
               </w:rPr>
-              <w:t>Fecha de reclamo (Claims date)</w:t>
+              <w:t>Fecha de reclamo (</w:t>
+            </w:r>
+            <w:proofErr w:type="spellStart"/>
+            <w:r>
+              <w:rPr>
+                <w:rFonts w:eastAsia="Calibri"/>
+                <w:sz w:val="20"/>
+                <w:szCs w:val="20"/>
+              </w:rPr>
+              <w:t>Claims</w:t>
+            </w:r>
+            <w:proofErr w:type="spellEnd"/>
+            <w:r>
+              <w:rPr>
+                <w:rFonts w:eastAsia="Calibri"/>
+                <w:sz w:val="20"/>
+                <w:szCs w:val="20"/>
+              </w:rPr>
+              <w:t xml:space="preserve"> date)</w:t>
             </w:r>
           </w:p>
         </w:tc>
@@ -403,7 +619,25 @@
                 <w:sz w:val="20"/>
                 <w:szCs w:val="20"/>
               </w:rPr>
-              <w:t>Celular (Cel Phone)</w:t>
+              <w:t xml:space="preserve">Celular (Cel </w:t>
+            </w:r>
+            <w:proofErr w:type="spellStart"/>
+            <w:r>
+              <w:rPr>
+                <w:rFonts w:eastAsia="Calibri"/>
+                <w:sz w:val="20"/>
+                <w:szCs w:val="20"/>
+              </w:rPr>
+              <w:t>Phone</w:t>
+            </w:r>
+            <w:proofErr w:type="spellEnd"/>
+            <w:r>
+              <w:rPr>
+                <w:rFonts w:eastAsia="Calibri"/>
+                <w:sz w:val="20"/>
+                <w:szCs w:val="20"/>
+              </w:rPr>
+              <w:t>)</w:t>
             </w:r>
           </w:p>
         </w:tc>
@@ -505,7 +739,67 @@
           <w:sz w:val="20"/>
           <w:szCs w:val="20"/>
         </w:rPr>
-        <w:t xml:space="preserve">II.-Tipo de reclamo (Type of Claim): </w:t>
+        <w:t>II.-Tipo de reclamo (</w:t>
+      </w:r>
+      <w:proofErr w:type="spellStart"/>
+      <w:r>
+        <w:rPr>
+          <w:b/>
+          <w:bCs/>
+          <w:sz w:val="20"/>
+          <w:szCs w:val="20"/>
+        </w:rPr>
+        <w:t>Type</w:t>
+      </w:r>
+      <w:proofErr w:type="spellEnd"/>
+      <w:r>
+        <w:rPr>
+          <w:b/>
+          <w:bCs/>
+          <w:sz w:val="20"/>
+          <w:szCs w:val="20"/>
+        </w:rPr>
+        <w:t xml:space="preserve"> </w:t>
+      </w:r>
+      <w:proofErr w:type="spellStart"/>
+      <w:r>
+        <w:rPr>
+          <w:b/>
+          <w:bCs/>
+          <w:sz w:val="20"/>
+          <w:szCs w:val="20"/>
+        </w:rPr>
+        <w:t>of</w:t>
+      </w:r>
+      <w:proofErr w:type="spellEnd"/>
+      <w:r>
+        <w:rPr>
+          <w:b/>
+          <w:bCs/>
+          <w:sz w:val="20"/>
+          <w:szCs w:val="20"/>
+        </w:rPr>
+        <w:t xml:space="preserve"> </w:t>
+      </w:r>
+      <w:proofErr w:type="spellStart"/>
+      <w:r>
+        <w:rPr>
+          <w:b/>
+          <w:bCs/>
+          <w:sz w:val="20"/>
+          <w:szCs w:val="20"/>
+        </w:rPr>
+        <w:t>Claim</w:t>
+      </w:r>
+      <w:proofErr w:type="spellEnd"/>
+      <w:r>
+        <w:rPr>
+          <w:b/>
+          <w:bCs/>
+          <w:sz w:val="20"/>
+          <w:szCs w:val="20"/>
+        </w:rPr>
+        <w:t xml:space="preserve">): </w:t>
       </w:r>
     </w:p>
     <w:p>
@@ -552,7 +846,73 @@
           <w:szCs w:val="20"/>
           <w:u w:val="single"/>
         </w:rPr>
-        <w:t>Desconocimiento con tarjeta (ignorance with card):</w:t>
+        <w:t>Desconocimiento con tarjeta (</w:t>
+      </w:r>
+      <w:proofErr w:type="spellStart"/>
+      <w:r>
+        <w:rPr>
+          <w:b/>
+          <w:bCs/>
+          <w:sz w:val="20"/>
+          <w:szCs w:val="20"/>
+          <w:u w:val="single"/>
+        </w:rPr>
+        <w:t>ignorance</w:t>
+      </w:r>
+      <w:proofErr w:type="spellEnd"/>
+      <w:r>
+        <w:rPr>
+          <w:b/>
+          <w:bCs/>
+          <w:sz w:val="20"/>
+          <w:szCs w:val="20"/>
+          <w:u w:val="single"/>
+        </w:rPr>
+        <w:t xml:space="preserve"> </w:t>
+      </w:r>
+      <w:proofErr w:type="spellStart"/>
+      <w:r>
+        <w:rPr>
+          <w:b/>
+          <w:bCs/>
+          <w:sz w:val="20"/>
+          <w:szCs w:val="20"/>
+          <w:u w:val="single"/>
+        </w:rPr>
+        <w:t>with</w:t>
+      </w:r>
+      <w:proofErr w:type="spellEnd"/>
+      <w:r>
+        <w:rPr>
+          <w:b/>
+          <w:bCs/>
+          <w:sz w:val="20"/>
+          <w:szCs w:val="20"/>
+          <w:u w:val="single"/>
+        </w:rPr>
+        <w:t xml:space="preserve"> </w:t>
+      </w:r>
+      <w:proofErr w:type="spellStart"/>
+      <w:r>
+        <w:rPr>
+          <w:b/>
+          <w:bCs/>
+          <w:sz w:val="20"/>
+          <w:szCs w:val="20"/>
+          <w:u w:val="single"/>
+        </w:rPr>
+        <w:t>card</w:t>
+      </w:r>
+      <w:proofErr w:type="spellEnd"/>
+      <w:r>
+        <w:rPr>
+          <w:b/>
+          <w:bCs/>
+          <w:sz w:val="20"/>
+          <w:szCs w:val="20"/>
+          <w:u w:val="single"/>
+        </w:rPr>
+        <w:t>):</w:t>
       </w:r>
     </w:p>
     <w:p>
@@ -614,7 +974,151 @@
           <w:szCs w:val="20"/>
           <w:lang w:val="en-US"/>
         </w:rPr>
-        <w:t>(I certify that charge(s) wasn't made by me or any other person authorized by me.) Certifico que la tarjeta estaba en mi poder, al momento de la transacción (I certify that the card was in my possession at the time of the transaction)</w:t>
+        <w:t xml:space="preserve">(I certify that charge(s) wasn't made by </w:t>
+      </w:r>
+      <w:proofErr w:type="gramStart"/>
+      <w:r>
+        <w:rPr>
+          <w:sz w:val="20"/>
+          <w:szCs w:val="20"/>
+          <w:lang w:val="en-US"/>
+        </w:rPr>
+        <w:t>me</w:t>
+      </w:r>
+      <w:proofErr w:type="gramEnd"/>
+      <w:r>
+        <w:rPr>
+          <w:sz w:val="20"/>
+          <w:szCs w:val="20"/>
+          <w:lang w:val="en-US"/>
+        </w:rPr>
+        <w:t xml:space="preserve"> or any other person authorized by me.) </w:t>
+      </w:r>
+      <w:proofErr w:type="spellStart"/>
+      <w:r>
+        <w:rPr>
+          <w:sz w:val="20"/>
+          <w:szCs w:val="20"/>
+          <w:lang w:val="en-US"/>
+        </w:rPr>
+        <w:t>Certifico</w:t>
+      </w:r>
+      <w:proofErr w:type="spellEnd"/>
+      <w:r>
+        <w:rPr>
+          <w:sz w:val="20"/>
+          <w:szCs w:val="20"/>
+          <w:lang w:val="en-US"/>
+        </w:rPr>
+        <w:t xml:space="preserve"> que la </w:t>
+      </w:r>
+      <w:proofErr w:type="spellStart"/>
+      <w:r>
+        <w:rPr>
+          <w:sz w:val="20"/>
+          <w:szCs w:val="20"/>
+          <w:lang w:val="en-US"/>
+        </w:rPr>
+        <w:t>tarjeta</w:t>
+      </w:r>
+      <w:proofErr w:type="spellEnd"/>
+      <w:r>
+        <w:rPr>
+          <w:sz w:val="20"/>
+          <w:szCs w:val="20"/>
+          <w:lang w:val="en-US"/>
+        </w:rPr>
+        <w:t xml:space="preserve"> </w:t>
+      </w:r>
+      <w:proofErr w:type="spellStart"/>
+      <w:r>
+        <w:rPr>
+          <w:sz w:val="20"/>
+          <w:szCs w:val="20"/>
+          <w:lang w:val="en-US"/>
+        </w:rPr>
+        <w:t>estaba</w:t>
+      </w:r>
+      <w:proofErr w:type="spellEnd"/>
+      <w:r>
+        <w:rPr>
+          <w:sz w:val="20"/>
+          <w:szCs w:val="20"/>
+          <w:lang w:val="en-US"/>
+        </w:rPr>
+        <w:t xml:space="preserve"> </w:t>
+      </w:r>
+      <w:proofErr w:type="spellStart"/>
+      <w:r>
+        <w:rPr>
+          <w:sz w:val="20"/>
+          <w:szCs w:val="20"/>
+          <w:lang w:val="en-US"/>
+        </w:rPr>
+        <w:t>en</w:t>
+      </w:r>
+      <w:proofErr w:type="spellEnd"/>
+      <w:r>
+        <w:rPr>
+          <w:sz w:val="20"/>
+          <w:szCs w:val="20"/>
+          <w:lang w:val="en-US"/>
+        </w:rPr>
+        <w:t xml:space="preserve"> mi </w:t>
+      </w:r>
+      <w:proofErr w:type="spellStart"/>
+      <w:r>
+        <w:rPr>
+          <w:sz w:val="20"/>
+          <w:szCs w:val="20"/>
+          <w:lang w:val="en-US"/>
+        </w:rPr>
+        <w:t>poder</w:t>
+      </w:r>
+      <w:proofErr w:type="spellEnd"/>
+      <w:r>
+        <w:rPr>
+          <w:sz w:val="20"/>
+          <w:szCs w:val="20"/>
+          <w:lang w:val="en-US"/>
+        </w:rPr>
+        <w:t xml:space="preserve">, al </w:t>
+      </w:r>
+      <w:proofErr w:type="spellStart"/>
+      <w:r>
+        <w:rPr>
+          <w:sz w:val="20"/>
+          <w:szCs w:val="20"/>
+          <w:lang w:val="en-US"/>
+        </w:rPr>
+        <w:t>momento</w:t>
+      </w:r>
+      <w:proofErr w:type="spellEnd"/>
+      <w:r>
+        <w:rPr>
+          <w:sz w:val="20"/>
+          <w:szCs w:val="20"/>
+          <w:lang w:val="en-US"/>
+        </w:rPr>
+        <w:t xml:space="preserve"> de la </w:t>
+      </w:r>
+      <w:proofErr w:type="spellStart"/>
+      <w:r>
+        <w:rPr>
+          <w:sz w:val="20"/>
+          <w:szCs w:val="20"/>
+          <w:lang w:val="en-US"/>
+        </w:rPr>
+        <w:t>transacción</w:t>
+      </w:r>
+      <w:proofErr w:type="spellEnd"/>
+      <w:r>
+        <w:rPr>
+          <w:sz w:val="20"/>
+          <w:szCs w:val="20"/>
+          <w:lang w:val="en-US"/>
+        </w:rPr>
+        <w:t xml:space="preserve"> (I certify that the card was in my possession at the time of the transaction)</w:t>
       </w:r>
     </w:p>
     <w:p>
@@ -646,7 +1150,73 @@
           <w:szCs w:val="20"/>
           <w:u w:val="single"/>
         </w:rPr>
-        <w:t>Desconocimiento sin tarjeta (ignorance without card):</w:t>
+        <w:t>Desconocimiento sin tarjeta (</w:t>
+      </w:r>
+      <w:proofErr w:type="spellStart"/>
+      <w:r>
+        <w:rPr>
+          <w:b/>
+          <w:bCs/>
+          <w:sz w:val="20"/>
+          <w:szCs w:val="20"/>
+          <w:u w:val="single"/>
+        </w:rPr>
+        <w:t>ignorance</w:t>
+      </w:r>
+      <w:proofErr w:type="spellEnd"/>
+      <w:r>
+        <w:rPr>
+          <w:b/>
+          <w:bCs/>
+          <w:sz w:val="20"/>
+          <w:szCs w:val="20"/>
+          <w:u w:val="single"/>
+        </w:rPr>
+        <w:t xml:space="preserve"> </w:t>
+      </w:r>
+      <w:proofErr w:type="spellStart"/>
+      <w:r>
+        <w:rPr>
+          <w:b/>
+          <w:bCs/>
+          <w:sz w:val="20"/>
+          <w:szCs w:val="20"/>
+          <w:u w:val="single"/>
+        </w:rPr>
+        <w:t>without</w:t>
+      </w:r>
+      <w:proofErr w:type="spellEnd"/>
+      <w:r>
+        <w:rPr>
+          <w:b/>
+          <w:bCs/>
+          <w:sz w:val="20"/>
+          <w:szCs w:val="20"/>
+          <w:u w:val="single"/>
+        </w:rPr>
+        <w:t xml:space="preserve"> </w:t>
+      </w:r>
+      <w:proofErr w:type="spellStart"/>
+      <w:r>
+        <w:rPr>
+          <w:b/>
+          <w:bCs/>
+          <w:sz w:val="20"/>
+          <w:szCs w:val="20"/>
+          <w:u w:val="single"/>
+        </w:rPr>
+        <w:t>card</w:t>
+      </w:r>
+      <w:proofErr w:type="spellEnd"/>
+      <w:r>
+        <w:rPr>
+          <w:b/>
+          <w:bCs/>
+          <w:sz w:val="20"/>
+          <w:szCs w:val="20"/>
+          <w:u w:val="single"/>
+        </w:rPr>
+        <w:t>):</w:t>
       </w:r>
     </w:p>
     <w:p>
@@ -701,7 +1271,25 @@
           <w:szCs w:val="20"/>
           <w:lang w:val="en-US"/>
         </w:rPr>
-        <w:t xml:space="preserve">(I certify that charge(s) wasn't made by me or any other person authorized by me). </w:t>
+        <w:t xml:space="preserve">(I certify that charge(s) wasn't made by </w:t>
+      </w:r>
+      <w:proofErr w:type="gramStart"/>
+      <w:r>
+        <w:rPr>
+          <w:sz w:val="20"/>
+          <w:szCs w:val="20"/>
+          <w:lang w:val="en-US"/>
+        </w:rPr>
+        <w:t>me</w:t>
+      </w:r>
+      <w:proofErr w:type="gramEnd"/>
+      <w:r>
+        <w:rPr>
+          <w:sz w:val="20"/>
+          <w:szCs w:val="20"/>
+          <w:lang w:val="en-US"/>
+        </w:rPr>
+        <w:t xml:space="preserve"> or any other person authorized by me). </w:t>
       </w:r>
     </w:p>
     <w:p>
@@ -929,7 +1517,47 @@
           <w:sz w:val="20"/>
           <w:szCs w:val="20"/>
         </w:rPr>
-        <w:t>III.-Detalle Transacciones Reclamadas (Transaction Details)</w:t>
+        <w:t>III.-Detalle Transacciones Reclamadas (</w:t>
+      </w:r>
+      <w:proofErr w:type="spellStart"/>
+      <w:r>
+        <w:rPr>
+          <w:b/>
+          <w:bCs/>
+          <w:sz w:val="20"/>
+          <w:szCs w:val="20"/>
+        </w:rPr>
+        <w:t>Transaction</w:t>
+      </w:r>
+      <w:proofErr w:type="spellEnd"/>
+      <w:r>
+        <w:rPr>
+          <w:b/>
+          <w:bCs/>
+          <w:sz w:val="20"/>
+          <w:szCs w:val="20"/>
+        </w:rPr>
+        <w:t xml:space="preserve"> </w:t>
+      </w:r>
+      <w:proofErr w:type="spellStart"/>
+      <w:r>
+        <w:rPr>
+          <w:b/>
+          <w:bCs/>
+          <w:sz w:val="20"/>
+          <w:szCs w:val="20"/>
+        </w:rPr>
+        <w:t>Details</w:t>
+      </w:r>
+      <w:proofErr w:type="spellEnd"/>
+      <w:r>
+        <w:rPr>
+          <w:b/>
+          <w:bCs/>
+          <w:sz w:val="20"/>
+          <w:szCs w:val="20"/>
+        </w:rPr>
+        <w:t>)</w:t>
       </w:r>
     </w:p>
     <w:tbl>
@@ -968,7 +1596,79 @@
                 <w:sz w:val="18"/>
                 <w:szCs w:val="18"/>
               </w:rPr>
-              <w:t>Cantidad de transacciones reclamadas (Number of claimed transactions)</w:t>
+              <w:t>Cantidad de transacciones reclamadas (</w:t>
+            </w:r>
+            <w:proofErr w:type="spellStart"/>
+            <w:r>
+              <w:rPr>
+                <w:rFonts w:eastAsia="Calibri"/>
+                <w:sz w:val="18"/>
+                <w:szCs w:val="18"/>
+              </w:rPr>
+              <w:t>Number</w:t>
+            </w:r>
+            <w:proofErr w:type="spellEnd"/>
+            <w:r>
+              <w:rPr>
+                <w:rFonts w:eastAsia="Calibri"/>
+                <w:sz w:val="18"/>
+                <w:szCs w:val="18"/>
+              </w:rPr>
+              <w:t xml:space="preserve"> </w:t>
+            </w:r>
+            <w:proofErr w:type="spellStart"/>
+            <w:r>
+              <w:rPr>
+                <w:rFonts w:eastAsia="Calibri"/>
+                <w:sz w:val="18"/>
+                <w:szCs w:val="18"/>
+              </w:rPr>
+              <w:t>of</w:t>
+            </w:r>
+            <w:proofErr w:type="spellEnd"/>
+            <w:r>
+              <w:rPr>
+                <w:rFonts w:eastAsia="Calibri"/>
+                <w:sz w:val="18"/>
+                <w:szCs w:val="18"/>
+              </w:rPr>
+              <w:t xml:space="preserve"> </w:t>
+            </w:r>
+            <w:proofErr w:type="spellStart"/>
+            <w:r>
+              <w:rPr>
+                <w:rFonts w:eastAsia="Calibri"/>
+                <w:sz w:val="18"/>
+                <w:szCs w:val="18"/>
+              </w:rPr>
+              <w:t>claimed</w:t>
+            </w:r>
+            <w:proofErr w:type="spellEnd"/>
+            <w:r>
+              <w:rPr>
+                <w:rFonts w:eastAsia="Calibri"/>
+                <w:sz w:val="18"/>
+                <w:szCs w:val="18"/>
+              </w:rPr>
+              <w:t xml:space="preserve"> </w:t>
+            </w:r>
+            <w:proofErr w:type="spellStart"/>
+            <w:r>
+              <w:rPr>
+                <w:rFonts w:eastAsia="Calibri"/>
+                <w:sz w:val="18"/>
+                <w:szCs w:val="18"/>
+              </w:rPr>
+              <w:t>transactions</w:t>
+            </w:r>
+            <w:proofErr w:type="spellEnd"/>
+            <w:r>
+              <w:rPr>
+                <w:rFonts w:eastAsia="Calibri"/>
+                <w:sz w:val="18"/>
+                <w:szCs w:val="18"/>
+              </w:rPr>
+              <w:t>)</w:t>
             </w:r>
           </w:p>
         </w:tc>
@@ -1022,7 +1722,27 @@
                 <w:szCs w:val="18"/>
                 <w:lang w:val="en-US"/>
               </w:rPr>
-              <w:t>Monto total reclamado (Total amount claimed)</w:t>
+              <w:t xml:space="preserve">Monto total </w:t>
+            </w:r>
+            <w:proofErr w:type="spellStart"/>
+            <w:r>
+              <w:rPr>
+                <w:rFonts w:eastAsia="Calibri"/>
+                <w:sz w:val="18"/>
+                <w:szCs w:val="18"/>
+                <w:lang w:val="en-US"/>
+              </w:rPr>
+              <w:t>reclamado</w:t>
+            </w:r>
+            <w:proofErr w:type="spellEnd"/>
+            <w:r>
+              <w:rPr>
+                <w:rFonts w:eastAsia="Calibri"/>
+                <w:sz w:val="18"/>
+                <w:szCs w:val="18"/>
+                <w:lang w:val="en-US"/>
+              </w:rPr>
+              <w:t xml:space="preserve"> (Total amount claimed)</w:t>
             </w:r>
           </w:p>
         </w:tc>
@@ -1102,7 +1822,15 @@
               <w:jc w:val="center"/>
             </w:pPr>
             <w:r>
-              <w:t xml:space="preserve"> (Number)</w:t>
+              <w:t xml:space="preserve"> (</w:t>
+            </w:r>
+            <w:proofErr w:type="spellStart"/>
+            <w:r>
+              <w:t>Number</w:t>
+            </w:r>
+            <w:proofErr w:type="spellEnd"/>
+            <w:r>
+              <w:t>)</w:t>
             </w:r>
           </w:p>
         </w:tc>
@@ -1125,17 +1853,46 @@
               <w:jc w:val="center"/>
             </w:pPr>
             <w:r>
-              <w:t>Fecha dd/mm/aa</w:t>
-            </w:r>
-          </w:p>
-          <w:p>
-            <w:pPr>
-              <w:snapToGrid w:val="0"/>
-              <w:ind w:hanging="2"/>
-              <w:jc w:val="center"/>
-            </w:pPr>
-            <w:r>
-              <w:t>(Date dd/mm/yy)</w:t>
+              <w:t xml:space="preserve">Fecha </w:t>
+            </w:r>
+            <w:proofErr w:type="spellStart"/>
+            <w:r>
+              <w:t>dd</w:t>
+            </w:r>
+            <w:proofErr w:type="spellEnd"/>
+            <w:r>
+              <w:t>/mm/</w:t>
+            </w:r>
+            <w:proofErr w:type="spellStart"/>
+            <w:r>
+              <w:t>aa</w:t>
+            </w:r>
+            <w:proofErr w:type="spellEnd"/>
+          </w:p>
+          <w:p>
+            <w:pPr>
+              <w:snapToGrid w:val="0"/>
+              <w:ind w:hanging="2"/>
+              <w:jc w:val="center"/>
+            </w:pPr>
+            <w:r>
+              <w:t xml:space="preserve">(Date </w:t>
+            </w:r>
+            <w:proofErr w:type="spellStart"/>
+            <w:r>
+              <w:t>dd</w:t>
+            </w:r>
+            <w:proofErr w:type="spellEnd"/>
+            <w:r>
+              <w:t>/mm/</w:t>
+            </w:r>
+            <w:proofErr w:type="spellStart"/>
+            <w:r>
+              <w:t>yy</w:t>
+            </w:r>
+            <w:proofErr w:type="spellEnd"/>
+            <w:r>
+              <w:t>)</w:t>
             </w:r>
           </w:p>
         </w:tc>
@@ -1168,7 +1925,15 @@
               <w:jc w:val="center"/>
             </w:pPr>
             <w:r>
-              <w:t>(Merchant Name)</w:t>
+              <w:t xml:space="preserve">(Merchant </w:t>
+            </w:r>
+            <w:proofErr w:type="spellStart"/>
+            <w:r>
+              <w:t>Name</w:t>
+            </w:r>
+            <w:proofErr w:type="spellEnd"/>
+            <w:r>
+              <w:t>)</w:t>
             </w:r>
           </w:p>
         </w:tc>
@@ -1201,7 +1966,15 @@
               <w:jc w:val="center"/>
             </w:pPr>
             <w:r>
-              <w:t>(Amount)</w:t>
+              <w:t>(</w:t>
+            </w:r>
+            <w:proofErr w:type="spellStart"/>
+            <w:r>
+              <w:t>Amount</w:t>
+            </w:r>
+            <w:proofErr w:type="spellEnd"/>
+            <w:r>
+              <w:t>)</w:t>
             </w:r>
           </w:p>
         </w:tc>
@@ -2699,9 +3472,11 @@
                         <w:txbxContent>
                           <w:p>
                             <w:pPr>
-                              <w:pStyle w:val="Contenidodelmarco"/>
+                              <w:snapToGrid w:val="0"/>
+                              <w:ind w:hanging="2"/>
                               <w:rPr>
-                                <w:color w:val="000000"/>
+                                <w:sz w:val="20"/>
+                                <w:szCs w:val="20"/>
                               </w:rPr>
                             </w:pPr>
                             <w:r>
@@ -2709,7 +3484,44 @@
                                 <w:sz w:val="20"/>
                                 <w:szCs w:val="20"/>
                               </w:rPr>
-                              <w:t>{{Observaciones}}</w:t>
+                              <w:t>{{</w:t>
+                            </w:r>
+                            <w:proofErr w:type="spellStart"/>
+                            <w:r>
+                              <w:rPr>
+                                <w:sz w:val="20"/>
+                                <w:szCs w:val="20"/>
+                              </w:rPr>
+                              <w:t>N</w:t>
+                            </w:r>
+                            <w:r>
+                              <w:rPr>
+                                <w:sz w:val="20"/>
+                                <w:szCs w:val="20"/>
+                              </w:rPr>
+                              <w:t>u</w:t>
+                            </w:r>
+                            <w:r>
+                              <w:rPr>
+                                <w:sz w:val="20"/>
+                                <w:szCs w:val="20"/>
+                              </w:rPr>
+                              <w:t>m</w:t>
+                            </w:r>
+                            <w:r>
+                              <w:rPr>
+                                <w:sz w:val="20"/>
+                                <w:szCs w:val="20"/>
+                              </w:rPr>
+                              <w:t>ber</w:t>
+                            </w:r>
+                            <w:proofErr w:type="spellEnd"/>
+                            <w:r>
+                              <w:rPr>
+                                <w:sz w:val="20"/>
+                                <w:szCs w:val="20"/>
+                              </w:rPr>
+                              <w:t>}}</w:t>
                             </w:r>
                           </w:p>
                         </w:txbxContent>
@@ -2737,9 +3549,11 @@
                   <w:txbxContent>
                     <w:p>
                       <w:pPr>
-                        <w:pStyle w:val="Contenidodelmarco"/>
+                        <w:snapToGrid w:val="0"/>
+                        <w:ind w:hanging="2"/>
                         <w:rPr>
-                          <w:color w:val="000000"/>
+                          <w:sz w:val="20"/>
+                          <w:szCs w:val="20"/>
                         </w:rPr>
                       </w:pPr>
                       <w:r>
@@ -2747,7 +3561,44 @@
                           <w:sz w:val="20"/>
                           <w:szCs w:val="20"/>
                         </w:rPr>
-                        <w:t>{{Observaciones}}</w:t>
+                        <w:t>{{</w:t>
+                      </w:r>
+                      <w:proofErr w:type="spellStart"/>
+                      <w:r>
+                        <w:rPr>
+                          <w:sz w:val="20"/>
+                          <w:szCs w:val="20"/>
+                        </w:rPr>
+                        <w:t>N</w:t>
+                      </w:r>
+                      <w:r>
+                        <w:rPr>
+                          <w:sz w:val="20"/>
+                          <w:szCs w:val="20"/>
+                        </w:rPr>
+                        <w:t>u</w:t>
+                      </w:r>
+                      <w:r>
+                        <w:rPr>
+                          <w:sz w:val="20"/>
+                          <w:szCs w:val="20"/>
+                        </w:rPr>
+                        <w:t>m</w:t>
+                      </w:r>
+                      <w:r>
+                        <w:rPr>
+                          <w:sz w:val="20"/>
+                          <w:szCs w:val="20"/>
+                        </w:rPr>
+                        <w:t>ber</w:t>
+                      </w:r>
+                      <w:proofErr w:type="spellEnd"/>
+                      <w:r>
+                        <w:rPr>
+                          <w:sz w:val="20"/>
+                          <w:szCs w:val="20"/>
+                        </w:rPr>
+                        <w:t>}}</w:t>
                       </w:r>
                     </w:p>
                   </w:txbxContent>
@@ -2781,7 +3632,27 @@
           <w:sz w:val="20"/>
           <w:szCs w:val="20"/>
         </w:rPr>
-        <w:t>OBSERVATIONS: (OBSERVACIONES) ó (Carta Explicativa, breve descripción)</w:t>
+        <w:t xml:space="preserve">OBSERVATIONS: (OBSERVACIONES) </w:t>
+      </w:r>
+      <w:proofErr w:type="spellStart"/>
+      <w:r>
+        <w:rPr>
+          <w:b/>
+          <w:bCs/>
+          <w:sz w:val="20"/>
+          <w:szCs w:val="20"/>
+        </w:rPr>
+        <w:t>ó</w:t>
+      </w:r>
+      <w:proofErr w:type="spellEnd"/>
+      <w:r>
+        <w:rPr>
+          <w:b/>
+          <w:bCs/>
+          <w:sz w:val="20"/>
+          <w:szCs w:val="20"/>
+        </w:rPr>
+        <w:t xml:space="preserve"> (Carta Explicativa, breve descripción)</w:t>
       </w:r>
     </w:p>
     <w:p>

</xml_diff>

<commit_message>
with '#' will be ignored, and an empty message aborts the commit.
On branch master
Your branch is up to date with 'origin/main'.
</commit_message>
<xml_diff>
--- a/static/datasets/template.docx
+++ b/static/datasets/template.docx
@@ -1493,11 +1493,27 @@
     <w:p>
       <w:pPr>
         <w:rPr>
-          <w:sz w:val="20"/>
-          <w:szCs w:val="20"/>
+          <w:sz w:val="24"/>
+          <w:szCs w:val="24"/>
           <w:lang w:val="en-US"/>
         </w:rPr>
       </w:pPr>
+      <w:r>
+        <w:rPr>
+          <w:sz w:val="20"/>
+          <w:szCs w:val="20"/>
+          <w:lang w:val="en-US"/>
+        </w:rPr>
+        <w:t>Fecha</w:t>
+      </w:r>
+      <w:r>
+        <w:rPr>
+          <w:sz w:val="20"/>
+          <w:szCs w:val="20"/>
+          <w:lang w:val="en-US"/>
+        </w:rPr>
+        <w:t>-4</w:t>
+      </w:r>
     </w:p>
     <w:p>
       <w:pPr>
@@ -2014,16 +2030,21 @@
               <w:right w:val="single" w:sz="8" w:space="0" w:color="000000"/>
             </w:tcBorders>
             <w:shd w:val="clear" w:color="auto" w:fill="auto"/>
-            <w:vAlign w:val="bottom"/>
-          </w:tcPr>
-          <w:p>
-            <w:pPr>
-              <w:snapToGrid w:val="0"/>
-              <w:ind w:hanging="2"/>
-              <w:jc w:val="center"/>
-            </w:pPr>
-            <w:r>
-              <w:t>Fecha1</w:t>
+          </w:tcPr>
+          <w:p>
+            <w:pPr>
+              <w:snapToGrid w:val="0"/>
+              <w:ind w:hanging="2"/>
+              <w:jc w:val="center"/>
+              <w:rPr>
+                <w:lang w:val="es-CO"/>
+              </w:rPr>
+            </w:pPr>
+            <w:r>
+              <w:rPr>
+                <w:lang w:val="es-CO"/>
+              </w:rPr>
+              <w:t>Fecha-5</w:t>
             </w:r>
           </w:p>
         </w:tc>
@@ -2037,16 +2058,15 @@
               <w:right w:val="single" w:sz="8" w:space="0" w:color="000000"/>
             </w:tcBorders>
             <w:shd w:val="clear" w:color="auto" w:fill="auto"/>
-            <w:vAlign w:val="bottom"/>
-          </w:tcPr>
-          <w:p>
-            <w:pPr>
-              <w:snapToGrid w:val="0"/>
-              <w:ind w:hanging="2"/>
-              <w:jc w:val="center"/>
-            </w:pPr>
-            <w:r>
-              <w:t>NombreComercio1</w:t>
+          </w:tcPr>
+          <w:p>
+            <w:pPr>
+              <w:snapToGrid w:val="0"/>
+              <w:ind w:hanging="2"/>
+              <w:jc w:val="center"/>
+            </w:pPr>
+            <w:r>
+              <w:t>NombreComercio-5</w:t>
             </w:r>
           </w:p>
         </w:tc>
@@ -2060,16 +2080,15 @@
               <w:right w:val="single" w:sz="8" w:space="0" w:color="000000"/>
             </w:tcBorders>
             <w:shd w:val="clear" w:color="auto" w:fill="auto"/>
-            <w:vAlign w:val="bottom"/>
-          </w:tcPr>
-          <w:p>
-            <w:pPr>
-              <w:snapToGrid w:val="0"/>
-              <w:ind w:hanging="2"/>
-              <w:jc w:val="center"/>
-            </w:pPr>
-            <w:r>
-              <w:t>Monto1</w:t>
+          </w:tcPr>
+          <w:p>
+            <w:pPr>
+              <w:snapToGrid w:val="0"/>
+              <w:ind w:hanging="2"/>
+              <w:jc w:val="center"/>
+            </w:pPr>
+            <w:r>
+              <w:t>Monto-5</w:t>
             </w:r>
           </w:p>
         </w:tc>
@@ -2109,16 +2128,13 @@
               <w:right w:val="single" w:sz="8" w:space="0" w:color="000000"/>
             </w:tcBorders>
             <w:shd w:val="clear" w:color="auto" w:fill="auto"/>
-            <w:vAlign w:val="bottom"/>
-          </w:tcPr>
-          <w:p>
-            <w:pPr>
-              <w:snapToGrid w:val="0"/>
-              <w:ind w:hanging="2"/>
-              <w:jc w:val="center"/>
-            </w:pPr>
-            <w:r>
-              <w:t>Fecha2</w:t>
+          </w:tcPr>
+          <w:p>
+            <w:pPr>
+              <w:jc w:val="center"/>
+            </w:pPr>
+            <w:r>
+              <w:t>Fecha-4</w:t>
             </w:r>
           </w:p>
         </w:tc>
@@ -2132,16 +2148,15 @@
               <w:right w:val="single" w:sz="8" w:space="0" w:color="000000"/>
             </w:tcBorders>
             <w:shd w:val="clear" w:color="auto" w:fill="auto"/>
-            <w:vAlign w:val="bottom"/>
-          </w:tcPr>
-          <w:p>
-            <w:pPr>
-              <w:snapToGrid w:val="0"/>
-              <w:ind w:hanging="2"/>
-              <w:jc w:val="center"/>
-            </w:pPr>
-            <w:r>
-              <w:t>NombreComercio2</w:t>
+          </w:tcPr>
+          <w:p>
+            <w:pPr>
+              <w:snapToGrid w:val="0"/>
+              <w:ind w:hanging="2"/>
+              <w:jc w:val="center"/>
+            </w:pPr>
+            <w:r>
+              <w:t>NombreComercio-4</w:t>
             </w:r>
           </w:p>
         </w:tc>
@@ -2155,16 +2170,15 @@
               <w:right w:val="single" w:sz="8" w:space="0" w:color="000000"/>
             </w:tcBorders>
             <w:shd w:val="clear" w:color="auto" w:fill="auto"/>
-            <w:vAlign w:val="bottom"/>
-          </w:tcPr>
-          <w:p>
-            <w:pPr>
-              <w:snapToGrid w:val="0"/>
-              <w:ind w:hanging="2"/>
-              <w:jc w:val="center"/>
-            </w:pPr>
-            <w:r>
-              <w:t>Monto2</w:t>
+          </w:tcPr>
+          <w:p>
+            <w:pPr>
+              <w:snapToGrid w:val="0"/>
+              <w:ind w:hanging="2"/>
+              <w:jc w:val="center"/>
+            </w:pPr>
+            <w:r>
+              <w:t>Monto-4</w:t>
             </w:r>
           </w:p>
         </w:tc>
@@ -2204,16 +2218,18 @@
               <w:right w:val="single" w:sz="8" w:space="0" w:color="000000"/>
             </w:tcBorders>
             <w:shd w:val="clear" w:color="auto" w:fill="auto"/>
-            <w:vAlign w:val="bottom"/>
-          </w:tcPr>
-          <w:p>
-            <w:pPr>
-              <w:snapToGrid w:val="0"/>
-              <w:ind w:hanging="2"/>
-              <w:jc w:val="center"/>
-            </w:pPr>
-            <w:r>
-              <w:t>Fecha3</w:t>
+          </w:tcPr>
+          <w:p>
+            <w:pPr>
+              <w:snapToGrid w:val="0"/>
+              <w:ind w:hanging="2"/>
+              <w:jc w:val="center"/>
+              <w:rPr>
+                <w:lang w:val="es-CO"/>
+              </w:rPr>
+            </w:pPr>
+            <w:r>
+              <w:t>Fecha-3</w:t>
             </w:r>
           </w:p>
         </w:tc>
@@ -2227,16 +2243,15 @@
               <w:right w:val="single" w:sz="8" w:space="0" w:color="000000"/>
             </w:tcBorders>
             <w:shd w:val="clear" w:color="auto" w:fill="auto"/>
-            <w:vAlign w:val="bottom"/>
-          </w:tcPr>
-          <w:p>
-            <w:pPr>
-              <w:snapToGrid w:val="0"/>
-              <w:ind w:hanging="2"/>
-              <w:jc w:val="center"/>
-            </w:pPr>
-            <w:r>
-              <w:t>NombreComercio3</w:t>
+          </w:tcPr>
+          <w:p>
+            <w:pPr>
+              <w:snapToGrid w:val="0"/>
+              <w:ind w:hanging="2"/>
+              <w:jc w:val="center"/>
+            </w:pPr>
+            <w:r>
+              <w:t>NombreComercio-3</w:t>
             </w:r>
           </w:p>
         </w:tc>
@@ -2250,16 +2265,15 @@
               <w:right w:val="single" w:sz="8" w:space="0" w:color="000000"/>
             </w:tcBorders>
             <w:shd w:val="clear" w:color="auto" w:fill="auto"/>
-            <w:vAlign w:val="bottom"/>
-          </w:tcPr>
-          <w:p>
-            <w:pPr>
-              <w:snapToGrid w:val="0"/>
-              <w:ind w:hanging="2"/>
-              <w:jc w:val="center"/>
-            </w:pPr>
-            <w:r>
-              <w:t>Monto3</w:t>
+          </w:tcPr>
+          <w:p>
+            <w:pPr>
+              <w:snapToGrid w:val="0"/>
+              <w:ind w:hanging="2"/>
+              <w:jc w:val="center"/>
+            </w:pPr>
+            <w:r>
+              <w:t>Monto-3</w:t>
             </w:r>
           </w:p>
         </w:tc>
@@ -2299,16 +2313,18 @@
               <w:right w:val="single" w:sz="8" w:space="0" w:color="000000"/>
             </w:tcBorders>
             <w:shd w:val="clear" w:color="auto" w:fill="auto"/>
-            <w:vAlign w:val="bottom"/>
-          </w:tcPr>
-          <w:p>
-            <w:pPr>
-              <w:snapToGrid w:val="0"/>
-              <w:ind w:hanging="2"/>
-              <w:jc w:val="center"/>
-            </w:pPr>
-            <w:r>
-              <w:t>Fecha4</w:t>
+          </w:tcPr>
+          <w:p>
+            <w:pPr>
+              <w:snapToGrid w:val="0"/>
+              <w:ind w:hanging="2"/>
+              <w:jc w:val="center"/>
+              <w:rPr>
+                <w:lang w:val="es-CO"/>
+              </w:rPr>
+            </w:pPr>
+            <w:r>
+              <w:t>Fecha-2</w:t>
             </w:r>
           </w:p>
         </w:tc>
@@ -2322,16 +2338,15 @@
               <w:right w:val="single" w:sz="8" w:space="0" w:color="000000"/>
             </w:tcBorders>
             <w:shd w:val="clear" w:color="auto" w:fill="auto"/>
-            <w:vAlign w:val="bottom"/>
-          </w:tcPr>
-          <w:p>
-            <w:pPr>
-              <w:snapToGrid w:val="0"/>
-              <w:ind w:hanging="2"/>
-              <w:jc w:val="center"/>
-            </w:pPr>
-            <w:r>
-              <w:t>NombreComercio4</w:t>
+          </w:tcPr>
+          <w:p>
+            <w:pPr>
+              <w:snapToGrid w:val="0"/>
+              <w:ind w:hanging="2"/>
+              <w:jc w:val="center"/>
+            </w:pPr>
+            <w:r>
+              <w:t>NombreComercio-2</w:t>
             </w:r>
           </w:p>
         </w:tc>
@@ -2345,16 +2360,15 @@
               <w:right w:val="single" w:sz="8" w:space="0" w:color="000000"/>
             </w:tcBorders>
             <w:shd w:val="clear" w:color="auto" w:fill="auto"/>
-            <w:vAlign w:val="bottom"/>
-          </w:tcPr>
-          <w:p>
-            <w:pPr>
-              <w:snapToGrid w:val="0"/>
-              <w:ind w:hanging="2"/>
-              <w:jc w:val="center"/>
-            </w:pPr>
-            <w:r>
-              <w:t>Monto4</w:t>
+          </w:tcPr>
+          <w:p>
+            <w:pPr>
+              <w:snapToGrid w:val="0"/>
+              <w:ind w:hanging="2"/>
+              <w:jc w:val="center"/>
+            </w:pPr>
+            <w:r>
+              <w:t>Monto-2</w:t>
             </w:r>
           </w:p>
         </w:tc>
@@ -2394,16 +2408,18 @@
               <w:right w:val="single" w:sz="8" w:space="0" w:color="000000"/>
             </w:tcBorders>
             <w:shd w:val="clear" w:color="auto" w:fill="auto"/>
-            <w:vAlign w:val="bottom"/>
-          </w:tcPr>
-          <w:p>
-            <w:pPr>
-              <w:snapToGrid w:val="0"/>
-              <w:ind w:hanging="2"/>
-              <w:jc w:val="center"/>
-            </w:pPr>
-            <w:r>
-              <w:t>Fecha5</w:t>
+          </w:tcPr>
+          <w:p>
+            <w:pPr>
+              <w:snapToGrid w:val="0"/>
+              <w:ind w:hanging="2"/>
+              <w:jc w:val="center"/>
+              <w:rPr>
+                <w:lang w:val="es-CO"/>
+              </w:rPr>
+            </w:pPr>
+            <w:r>
+              <w:t>Fecha-1</w:t>
             </w:r>
           </w:p>
         </w:tc>
@@ -2417,16 +2433,15 @@
               <w:right w:val="single" w:sz="8" w:space="0" w:color="000000"/>
             </w:tcBorders>
             <w:shd w:val="clear" w:color="auto" w:fill="auto"/>
-            <w:vAlign w:val="bottom"/>
-          </w:tcPr>
-          <w:p>
-            <w:pPr>
-              <w:snapToGrid w:val="0"/>
-              <w:ind w:hanging="2"/>
-              <w:jc w:val="center"/>
-            </w:pPr>
-            <w:r>
-              <w:t>NombreComercio5</w:t>
+          </w:tcPr>
+          <w:p>
+            <w:pPr>
+              <w:snapToGrid w:val="0"/>
+              <w:ind w:hanging="2"/>
+              <w:jc w:val="center"/>
+            </w:pPr>
+            <w:r>
+              <w:t>NombreComercio-1</w:t>
             </w:r>
           </w:p>
         </w:tc>
@@ -2440,16 +2455,15 @@
               <w:right w:val="single" w:sz="8" w:space="0" w:color="000000"/>
             </w:tcBorders>
             <w:shd w:val="clear" w:color="auto" w:fill="auto"/>
-            <w:vAlign w:val="bottom"/>
-          </w:tcPr>
-          <w:p>
-            <w:pPr>
-              <w:snapToGrid w:val="0"/>
-              <w:ind w:hanging="2"/>
-              <w:jc w:val="center"/>
-            </w:pPr>
-            <w:r>
-              <w:t>Monto5</w:t>
+          </w:tcPr>
+          <w:p>
+            <w:pPr>
+              <w:snapToGrid w:val="0"/>
+              <w:ind w:hanging="2"/>
+              <w:jc w:val="center"/>
+            </w:pPr>
+            <w:r>
+              <w:t>Monto-1</w:t>
             </w:r>
           </w:p>
         </w:tc>
@@ -2489,16 +2503,18 @@
               <w:right w:val="single" w:sz="8" w:space="0" w:color="000000"/>
             </w:tcBorders>
             <w:shd w:val="clear" w:color="auto" w:fill="auto"/>
-            <w:vAlign w:val="bottom"/>
-          </w:tcPr>
-          <w:p>
-            <w:pPr>
-              <w:snapToGrid w:val="0"/>
-              <w:ind w:hanging="2"/>
-              <w:jc w:val="center"/>
-            </w:pPr>
-            <w:r>
-              <w:t>Fecha6</w:t>
+          </w:tcPr>
+          <w:p>
+            <w:pPr>
+              <w:snapToGrid w:val="0"/>
+              <w:ind w:hanging="2"/>
+              <w:jc w:val="center"/>
+              <w:rPr>
+                <w:lang w:val="es-CO"/>
+              </w:rPr>
+            </w:pPr>
+            <w:r>
+              <w:t>Fecha0</w:t>
             </w:r>
           </w:p>
         </w:tc>
@@ -2512,16 +2528,15 @@
               <w:right w:val="single" w:sz="8" w:space="0" w:color="000000"/>
             </w:tcBorders>
             <w:shd w:val="clear" w:color="auto" w:fill="auto"/>
-            <w:vAlign w:val="bottom"/>
-          </w:tcPr>
-          <w:p>
-            <w:pPr>
-              <w:snapToGrid w:val="0"/>
-              <w:ind w:hanging="2"/>
-              <w:jc w:val="center"/>
-            </w:pPr>
-            <w:r>
-              <w:t>NombreComercio6</w:t>
+          </w:tcPr>
+          <w:p>
+            <w:pPr>
+              <w:snapToGrid w:val="0"/>
+              <w:ind w:hanging="2"/>
+              <w:jc w:val="center"/>
+            </w:pPr>
+            <w:r>
+              <w:t>NombreComercio0</w:t>
             </w:r>
           </w:p>
         </w:tc>
@@ -2535,16 +2550,13 @@
               <w:right w:val="single" w:sz="8" w:space="0" w:color="000000"/>
             </w:tcBorders>
             <w:shd w:val="clear" w:color="auto" w:fill="auto"/>
-            <w:vAlign w:val="bottom"/>
-          </w:tcPr>
-          <w:p>
-            <w:pPr>
-              <w:snapToGrid w:val="0"/>
-              <w:ind w:hanging="2"/>
-              <w:jc w:val="center"/>
-            </w:pPr>
-            <w:r>
-              <w:t>Monto6</w:t>
+          </w:tcPr>
+          <w:p>
+            <w:pPr>
+              <w:jc w:val="center"/>
+            </w:pPr>
+            <w:r>
+              <w:t>Monto0</w:t>
             </w:r>
           </w:p>
         </w:tc>
@@ -2584,6 +2596,31 @@
               <w:right w:val="single" w:sz="8" w:space="0" w:color="000000"/>
             </w:tcBorders>
             <w:shd w:val="clear" w:color="auto" w:fill="auto"/>
+          </w:tcPr>
+          <w:p>
+            <w:pPr>
+              <w:snapToGrid w:val="0"/>
+              <w:ind w:hanging="2"/>
+              <w:jc w:val="center"/>
+              <w:rPr>
+                <w:lang w:val="es-CO"/>
+              </w:rPr>
+            </w:pPr>
+            <w:r>
+              <w:t>Fecha1</w:t>
+            </w:r>
+          </w:p>
+        </w:tc>
+        <w:tc>
+          <w:tcPr>
+            <w:tcW w:w="3829" w:type="dxa"/>
+            <w:tcBorders>
+              <w:top w:val="single" w:sz="8" w:space="0" w:color="000000"/>
+              <w:left w:val="single" w:sz="8" w:space="0" w:color="000000"/>
+              <w:bottom w:val="single" w:sz="8" w:space="0" w:color="000000"/>
+              <w:right w:val="single" w:sz="8" w:space="0" w:color="000000"/>
+            </w:tcBorders>
+            <w:shd w:val="clear" w:color="auto" w:fill="auto"/>
             <w:vAlign w:val="bottom"/>
           </w:tcPr>
           <w:p>
@@ -2593,13 +2630,13 @@
               <w:jc w:val="center"/>
             </w:pPr>
             <w:r>
-              <w:t>Fecha7</w:t>
-            </w:r>
-          </w:p>
-        </w:tc>
-        <w:tc>
-          <w:tcPr>
-            <w:tcW w:w="3829" w:type="dxa"/>
+              <w:t>NombreComercio1</w:t>
+            </w:r>
+          </w:p>
+        </w:tc>
+        <w:tc>
+          <w:tcPr>
+            <w:tcW w:w="1771" w:type="dxa"/>
             <w:tcBorders>
               <w:top w:val="single" w:sz="8" w:space="0" w:color="000000"/>
               <w:left w:val="single" w:sz="8" w:space="0" w:color="000000"/>
@@ -2616,30 +2653,7 @@
               <w:jc w:val="center"/>
             </w:pPr>
             <w:r>
-              <w:t>NombreComercio7</w:t>
-            </w:r>
-          </w:p>
-        </w:tc>
-        <w:tc>
-          <w:tcPr>
-            <w:tcW w:w="1771" w:type="dxa"/>
-            <w:tcBorders>
-              <w:top w:val="single" w:sz="8" w:space="0" w:color="000000"/>
-              <w:left w:val="single" w:sz="8" w:space="0" w:color="000000"/>
-              <w:bottom w:val="single" w:sz="8" w:space="0" w:color="000000"/>
-              <w:right w:val="single" w:sz="8" w:space="0" w:color="000000"/>
-            </w:tcBorders>
-            <w:shd w:val="clear" w:color="auto" w:fill="auto"/>
-            <w:vAlign w:val="bottom"/>
-          </w:tcPr>
-          <w:p>
-            <w:pPr>
-              <w:snapToGrid w:val="0"/>
-              <w:ind w:hanging="2"/>
-              <w:jc w:val="center"/>
-            </w:pPr>
-            <w:r>
-              <w:t>Monto7</w:t>
+              <w:t>Monto1</w:t>
             </w:r>
           </w:p>
         </w:tc>
@@ -2679,6 +2693,31 @@
               <w:right w:val="single" w:sz="8" w:space="0" w:color="000000"/>
             </w:tcBorders>
             <w:shd w:val="clear" w:color="auto" w:fill="auto"/>
+          </w:tcPr>
+          <w:p>
+            <w:pPr>
+              <w:snapToGrid w:val="0"/>
+              <w:ind w:hanging="2"/>
+              <w:jc w:val="center"/>
+              <w:rPr>
+                <w:lang w:val="es-CO"/>
+              </w:rPr>
+            </w:pPr>
+            <w:r>
+              <w:t>Fecha2</w:t>
+            </w:r>
+          </w:p>
+        </w:tc>
+        <w:tc>
+          <w:tcPr>
+            <w:tcW w:w="3829" w:type="dxa"/>
+            <w:tcBorders>
+              <w:top w:val="single" w:sz="8" w:space="0" w:color="000000"/>
+              <w:left w:val="single" w:sz="8" w:space="0" w:color="000000"/>
+              <w:bottom w:val="single" w:sz="8" w:space="0" w:color="000000"/>
+              <w:right w:val="single" w:sz="8" w:space="0" w:color="000000"/>
+            </w:tcBorders>
+            <w:shd w:val="clear" w:color="auto" w:fill="auto"/>
             <w:vAlign w:val="bottom"/>
           </w:tcPr>
           <w:p>
@@ -2688,13 +2727,13 @@
               <w:jc w:val="center"/>
             </w:pPr>
             <w:r>
-              <w:t>Fecha8</w:t>
-            </w:r>
-          </w:p>
-        </w:tc>
-        <w:tc>
-          <w:tcPr>
-            <w:tcW w:w="3829" w:type="dxa"/>
+              <w:t>NombreComercio2</w:t>
+            </w:r>
+          </w:p>
+        </w:tc>
+        <w:tc>
+          <w:tcPr>
+            <w:tcW w:w="1771" w:type="dxa"/>
             <w:tcBorders>
               <w:top w:val="single" w:sz="8" w:space="0" w:color="000000"/>
               <w:left w:val="single" w:sz="8" w:space="0" w:color="000000"/>
@@ -2711,30 +2750,7 @@
               <w:jc w:val="center"/>
             </w:pPr>
             <w:r>
-              <w:t>NombreComercio8</w:t>
-            </w:r>
-          </w:p>
-        </w:tc>
-        <w:tc>
-          <w:tcPr>
-            <w:tcW w:w="1771" w:type="dxa"/>
-            <w:tcBorders>
-              <w:top w:val="single" w:sz="8" w:space="0" w:color="000000"/>
-              <w:left w:val="single" w:sz="8" w:space="0" w:color="000000"/>
-              <w:bottom w:val="single" w:sz="8" w:space="0" w:color="000000"/>
-              <w:right w:val="single" w:sz="8" w:space="0" w:color="000000"/>
-            </w:tcBorders>
-            <w:shd w:val="clear" w:color="auto" w:fill="auto"/>
-            <w:vAlign w:val="bottom"/>
-          </w:tcPr>
-          <w:p>
-            <w:pPr>
-              <w:snapToGrid w:val="0"/>
-              <w:ind w:hanging="2"/>
-              <w:jc w:val="center"/>
-            </w:pPr>
-            <w:r>
-              <w:t>Monto8</w:t>
+              <w:t>Monto2</w:t>
             </w:r>
           </w:p>
         </w:tc>
@@ -2774,6 +2790,31 @@
               <w:right w:val="single" w:sz="8" w:space="0" w:color="000000"/>
             </w:tcBorders>
             <w:shd w:val="clear" w:color="auto" w:fill="auto"/>
+          </w:tcPr>
+          <w:p>
+            <w:pPr>
+              <w:snapToGrid w:val="0"/>
+              <w:ind w:hanging="2"/>
+              <w:jc w:val="center"/>
+              <w:rPr>
+                <w:lang w:val="es-CO"/>
+              </w:rPr>
+            </w:pPr>
+            <w:r>
+              <w:t>Fecha3</w:t>
+            </w:r>
+          </w:p>
+        </w:tc>
+        <w:tc>
+          <w:tcPr>
+            <w:tcW w:w="3829" w:type="dxa"/>
+            <w:tcBorders>
+              <w:top w:val="single" w:sz="8" w:space="0" w:color="000000"/>
+              <w:left w:val="single" w:sz="8" w:space="0" w:color="000000"/>
+              <w:bottom w:val="single" w:sz="8" w:space="0" w:color="000000"/>
+              <w:right w:val="single" w:sz="8" w:space="0" w:color="000000"/>
+            </w:tcBorders>
+            <w:shd w:val="clear" w:color="auto" w:fill="auto"/>
             <w:vAlign w:val="bottom"/>
           </w:tcPr>
           <w:p>
@@ -2783,13 +2824,13 @@
               <w:jc w:val="center"/>
             </w:pPr>
             <w:r>
-              <w:t>Fecha9</w:t>
-            </w:r>
-          </w:p>
-        </w:tc>
-        <w:tc>
-          <w:tcPr>
-            <w:tcW w:w="3829" w:type="dxa"/>
+              <w:t>NombreComercio3</w:t>
+            </w:r>
+          </w:p>
+        </w:tc>
+        <w:tc>
+          <w:tcPr>
+            <w:tcW w:w="1771" w:type="dxa"/>
             <w:tcBorders>
               <w:top w:val="single" w:sz="8" w:space="0" w:color="000000"/>
               <w:left w:val="single" w:sz="8" w:space="0" w:color="000000"/>
@@ -2806,30 +2847,7 @@
               <w:jc w:val="center"/>
             </w:pPr>
             <w:r>
-              <w:t>NombreComercio9</w:t>
-            </w:r>
-          </w:p>
-        </w:tc>
-        <w:tc>
-          <w:tcPr>
-            <w:tcW w:w="1771" w:type="dxa"/>
-            <w:tcBorders>
-              <w:top w:val="single" w:sz="8" w:space="0" w:color="000000"/>
-              <w:left w:val="single" w:sz="8" w:space="0" w:color="000000"/>
-              <w:bottom w:val="single" w:sz="8" w:space="0" w:color="000000"/>
-              <w:right w:val="single" w:sz="8" w:space="0" w:color="000000"/>
-            </w:tcBorders>
-            <w:shd w:val="clear" w:color="auto" w:fill="auto"/>
-            <w:vAlign w:val="bottom"/>
-          </w:tcPr>
-          <w:p>
-            <w:pPr>
-              <w:snapToGrid w:val="0"/>
-              <w:ind w:hanging="2"/>
-              <w:jc w:val="center"/>
-            </w:pPr>
-            <w:r>
-              <w:t>Monto9</w:t>
+              <w:t>Monto3</w:t>
             </w:r>
           </w:p>
         </w:tc>
@@ -2869,6 +2887,31 @@
               <w:right w:val="single" w:sz="8" w:space="0" w:color="000000"/>
             </w:tcBorders>
             <w:shd w:val="clear" w:color="auto" w:fill="auto"/>
+          </w:tcPr>
+          <w:p>
+            <w:pPr>
+              <w:snapToGrid w:val="0"/>
+              <w:ind w:hanging="2"/>
+              <w:jc w:val="center"/>
+              <w:rPr>
+                <w:lang w:val="es-CO"/>
+              </w:rPr>
+            </w:pPr>
+            <w:r>
+              <w:t>Fecha4</w:t>
+            </w:r>
+          </w:p>
+        </w:tc>
+        <w:tc>
+          <w:tcPr>
+            <w:tcW w:w="3829" w:type="dxa"/>
+            <w:tcBorders>
+              <w:top w:val="single" w:sz="8" w:space="0" w:color="000000"/>
+              <w:left w:val="single" w:sz="8" w:space="0" w:color="000000"/>
+              <w:bottom w:val="single" w:sz="8" w:space="0" w:color="000000"/>
+              <w:right w:val="single" w:sz="8" w:space="0" w:color="000000"/>
+            </w:tcBorders>
+            <w:shd w:val="clear" w:color="auto" w:fill="auto"/>
             <w:vAlign w:val="bottom"/>
           </w:tcPr>
           <w:p>
@@ -2877,11 +2920,14 @@
               <w:ind w:hanging="2"/>
               <w:jc w:val="center"/>
             </w:pPr>
-          </w:p>
-        </w:tc>
-        <w:tc>
-          <w:tcPr>
-            <w:tcW w:w="3829" w:type="dxa"/>
+            <w:r>
+              <w:t>NombreComercio4</w:t>
+            </w:r>
+          </w:p>
+        </w:tc>
+        <w:tc>
+          <w:tcPr>
+            <w:tcW w:w="1771" w:type="dxa"/>
             <w:tcBorders>
               <w:top w:val="single" w:sz="8" w:space="0" w:color="000000"/>
               <w:left w:val="single" w:sz="8" w:space="0" w:color="000000"/>
@@ -2897,26 +2943,9 @@
               <w:ind w:hanging="2"/>
               <w:jc w:val="center"/>
             </w:pPr>
-          </w:p>
-        </w:tc>
-        <w:tc>
-          <w:tcPr>
-            <w:tcW w:w="1771" w:type="dxa"/>
-            <w:tcBorders>
-              <w:top w:val="single" w:sz="8" w:space="0" w:color="000000"/>
-              <w:left w:val="single" w:sz="8" w:space="0" w:color="000000"/>
-              <w:bottom w:val="single" w:sz="8" w:space="0" w:color="000000"/>
-              <w:right w:val="single" w:sz="8" w:space="0" w:color="000000"/>
-            </w:tcBorders>
-            <w:shd w:val="clear" w:color="auto" w:fill="auto"/>
-            <w:vAlign w:val="bottom"/>
-          </w:tcPr>
-          <w:p>
-            <w:pPr>
-              <w:snapToGrid w:val="0"/>
-              <w:ind w:hanging="2"/>
-              <w:jc w:val="center"/>
-            </w:pPr>
+            <w:r>
+              <w:t>Monto4</w:t>
+            </w:r>
           </w:p>
         </w:tc>
       </w:tr>
@@ -2955,6 +2984,28 @@
               <w:right w:val="single" w:sz="8" w:space="0" w:color="000000"/>
             </w:tcBorders>
             <w:shd w:val="clear" w:color="auto" w:fill="auto"/>
+          </w:tcPr>
+          <w:p>
+            <w:pPr>
+              <w:snapToGrid w:val="0"/>
+              <w:ind w:hanging="2"/>
+              <w:jc w:val="center"/>
+            </w:pPr>
+            <w:r>
+              <w:t>Fecha5</w:t>
+            </w:r>
+          </w:p>
+        </w:tc>
+        <w:tc>
+          <w:tcPr>
+            <w:tcW w:w="3829" w:type="dxa"/>
+            <w:tcBorders>
+              <w:top w:val="single" w:sz="8" w:space="0" w:color="000000"/>
+              <w:left w:val="single" w:sz="8" w:space="0" w:color="000000"/>
+              <w:bottom w:val="single" w:sz="8" w:space="0" w:color="000000"/>
+              <w:right w:val="single" w:sz="8" w:space="0" w:color="000000"/>
+            </w:tcBorders>
+            <w:shd w:val="clear" w:color="auto" w:fill="auto"/>
             <w:vAlign w:val="bottom"/>
           </w:tcPr>
           <w:p>
@@ -2963,11 +3014,14 @@
               <w:ind w:hanging="2"/>
               <w:jc w:val="center"/>
             </w:pPr>
-          </w:p>
-        </w:tc>
-        <w:tc>
-          <w:tcPr>
-            <w:tcW w:w="3829" w:type="dxa"/>
+            <w:r>
+              <w:t>NombreComercio5</w:t>
+            </w:r>
+          </w:p>
+        </w:tc>
+        <w:tc>
+          <w:tcPr>
+            <w:tcW w:w="1771" w:type="dxa"/>
             <w:tcBorders>
               <w:top w:val="single" w:sz="8" w:space="0" w:color="000000"/>
               <w:left w:val="single" w:sz="8" w:space="0" w:color="000000"/>
@@ -2983,26 +3037,9 @@
               <w:ind w:hanging="2"/>
               <w:jc w:val="center"/>
             </w:pPr>
-          </w:p>
-        </w:tc>
-        <w:tc>
-          <w:tcPr>
-            <w:tcW w:w="1771" w:type="dxa"/>
-            <w:tcBorders>
-              <w:top w:val="single" w:sz="8" w:space="0" w:color="000000"/>
-              <w:left w:val="single" w:sz="8" w:space="0" w:color="000000"/>
-              <w:bottom w:val="single" w:sz="8" w:space="0" w:color="000000"/>
-              <w:right w:val="single" w:sz="8" w:space="0" w:color="000000"/>
-            </w:tcBorders>
-            <w:shd w:val="clear" w:color="auto" w:fill="auto"/>
-            <w:vAlign w:val="bottom"/>
-          </w:tcPr>
-          <w:p>
-            <w:pPr>
-              <w:snapToGrid w:val="0"/>
-              <w:ind w:hanging="2"/>
-              <w:jc w:val="center"/>
-            </w:pPr>
+            <w:r>
+              <w:t>Monto5</w:t>
+            </w:r>
           </w:p>
         </w:tc>
       </w:tr>
@@ -3041,6 +3078,28 @@
               <w:right w:val="single" w:sz="8" w:space="0" w:color="000000"/>
             </w:tcBorders>
             <w:shd w:val="clear" w:color="auto" w:fill="auto"/>
+          </w:tcPr>
+          <w:p>
+            <w:pPr>
+              <w:snapToGrid w:val="0"/>
+              <w:ind w:hanging="2"/>
+              <w:jc w:val="center"/>
+            </w:pPr>
+            <w:r>
+              <w:t>Fecha6</w:t>
+            </w:r>
+          </w:p>
+        </w:tc>
+        <w:tc>
+          <w:tcPr>
+            <w:tcW w:w="3829" w:type="dxa"/>
+            <w:tcBorders>
+              <w:top w:val="single" w:sz="8" w:space="0" w:color="000000"/>
+              <w:left w:val="single" w:sz="8" w:space="0" w:color="000000"/>
+              <w:bottom w:val="single" w:sz="8" w:space="0" w:color="000000"/>
+              <w:right w:val="single" w:sz="8" w:space="0" w:color="000000"/>
+            </w:tcBorders>
+            <w:shd w:val="clear" w:color="auto" w:fill="auto"/>
             <w:vAlign w:val="bottom"/>
           </w:tcPr>
           <w:p>
@@ -3049,11 +3108,14 @@
               <w:ind w:hanging="2"/>
               <w:jc w:val="center"/>
             </w:pPr>
-          </w:p>
-        </w:tc>
-        <w:tc>
-          <w:tcPr>
-            <w:tcW w:w="3829" w:type="dxa"/>
+            <w:r>
+              <w:t>NombreComercio6</w:t>
+            </w:r>
+          </w:p>
+        </w:tc>
+        <w:tc>
+          <w:tcPr>
+            <w:tcW w:w="1771" w:type="dxa"/>
             <w:tcBorders>
               <w:top w:val="single" w:sz="8" w:space="0" w:color="000000"/>
               <w:left w:val="single" w:sz="8" w:space="0" w:color="000000"/>
@@ -3069,26 +3131,9 @@
               <w:ind w:hanging="2"/>
               <w:jc w:val="center"/>
             </w:pPr>
-          </w:p>
-        </w:tc>
-        <w:tc>
-          <w:tcPr>
-            <w:tcW w:w="1771" w:type="dxa"/>
-            <w:tcBorders>
-              <w:top w:val="single" w:sz="8" w:space="0" w:color="000000"/>
-              <w:left w:val="single" w:sz="8" w:space="0" w:color="000000"/>
-              <w:bottom w:val="single" w:sz="8" w:space="0" w:color="000000"/>
-              <w:right w:val="single" w:sz="8" w:space="0" w:color="000000"/>
-            </w:tcBorders>
-            <w:shd w:val="clear" w:color="auto" w:fill="auto"/>
-            <w:vAlign w:val="bottom"/>
-          </w:tcPr>
-          <w:p>
-            <w:pPr>
-              <w:snapToGrid w:val="0"/>
-              <w:ind w:hanging="2"/>
-              <w:jc w:val="center"/>
-            </w:pPr>
+            <w:r>
+              <w:t>Monto6</w:t>
+            </w:r>
           </w:p>
         </w:tc>
       </w:tr>
@@ -3127,6 +3172,28 @@
               <w:right w:val="single" w:sz="8" w:space="0" w:color="000000"/>
             </w:tcBorders>
             <w:shd w:val="clear" w:color="auto" w:fill="auto"/>
+          </w:tcPr>
+          <w:p>
+            <w:pPr>
+              <w:snapToGrid w:val="0"/>
+              <w:ind w:hanging="2"/>
+              <w:jc w:val="center"/>
+            </w:pPr>
+            <w:r>
+              <w:t>Fecha7</w:t>
+            </w:r>
+          </w:p>
+        </w:tc>
+        <w:tc>
+          <w:tcPr>
+            <w:tcW w:w="3829" w:type="dxa"/>
+            <w:tcBorders>
+              <w:top w:val="single" w:sz="8" w:space="0" w:color="000000"/>
+              <w:left w:val="single" w:sz="8" w:space="0" w:color="000000"/>
+              <w:bottom w:val="single" w:sz="8" w:space="0" w:color="000000"/>
+              <w:right w:val="single" w:sz="8" w:space="0" w:color="000000"/>
+            </w:tcBorders>
+            <w:shd w:val="clear" w:color="auto" w:fill="auto"/>
             <w:vAlign w:val="bottom"/>
           </w:tcPr>
           <w:p>
@@ -3135,11 +3202,14 @@
               <w:ind w:hanging="2"/>
               <w:jc w:val="center"/>
             </w:pPr>
-          </w:p>
-        </w:tc>
-        <w:tc>
-          <w:tcPr>
-            <w:tcW w:w="3829" w:type="dxa"/>
+            <w:r>
+              <w:t>NombreComercio7</w:t>
+            </w:r>
+          </w:p>
+        </w:tc>
+        <w:tc>
+          <w:tcPr>
+            <w:tcW w:w="1771" w:type="dxa"/>
             <w:tcBorders>
               <w:top w:val="single" w:sz="8" w:space="0" w:color="000000"/>
               <w:left w:val="single" w:sz="8" w:space="0" w:color="000000"/>
@@ -3155,26 +3225,9 @@
               <w:ind w:hanging="2"/>
               <w:jc w:val="center"/>
             </w:pPr>
-          </w:p>
-        </w:tc>
-        <w:tc>
-          <w:tcPr>
-            <w:tcW w:w="1771" w:type="dxa"/>
-            <w:tcBorders>
-              <w:top w:val="single" w:sz="8" w:space="0" w:color="000000"/>
-              <w:left w:val="single" w:sz="8" w:space="0" w:color="000000"/>
-              <w:bottom w:val="single" w:sz="8" w:space="0" w:color="000000"/>
-              <w:right w:val="single" w:sz="8" w:space="0" w:color="000000"/>
-            </w:tcBorders>
-            <w:shd w:val="clear" w:color="auto" w:fill="auto"/>
-            <w:vAlign w:val="bottom"/>
-          </w:tcPr>
-          <w:p>
-            <w:pPr>
-              <w:snapToGrid w:val="0"/>
-              <w:ind w:hanging="2"/>
-              <w:jc w:val="center"/>
-            </w:pPr>
+            <w:r>
+              <w:t>Monto7</w:t>
+            </w:r>
           </w:p>
         </w:tc>
       </w:tr>
@@ -3213,6 +3266,28 @@
               <w:right w:val="single" w:sz="8" w:space="0" w:color="000000"/>
             </w:tcBorders>
             <w:shd w:val="clear" w:color="auto" w:fill="auto"/>
+          </w:tcPr>
+          <w:p>
+            <w:pPr>
+              <w:snapToGrid w:val="0"/>
+              <w:ind w:hanging="2"/>
+              <w:jc w:val="center"/>
+            </w:pPr>
+            <w:r>
+              <w:t>Fecha8</w:t>
+            </w:r>
+          </w:p>
+        </w:tc>
+        <w:tc>
+          <w:tcPr>
+            <w:tcW w:w="3829" w:type="dxa"/>
+            <w:tcBorders>
+              <w:top w:val="single" w:sz="8" w:space="0" w:color="000000"/>
+              <w:left w:val="single" w:sz="8" w:space="0" w:color="000000"/>
+              <w:bottom w:val="single" w:sz="8" w:space="0" w:color="000000"/>
+              <w:right w:val="single" w:sz="8" w:space="0" w:color="000000"/>
+            </w:tcBorders>
+            <w:shd w:val="clear" w:color="auto" w:fill="auto"/>
             <w:vAlign w:val="bottom"/>
           </w:tcPr>
           <w:p>
@@ -3221,11 +3296,14 @@
               <w:ind w:hanging="2"/>
               <w:jc w:val="center"/>
             </w:pPr>
-          </w:p>
-        </w:tc>
-        <w:tc>
-          <w:tcPr>
-            <w:tcW w:w="3829" w:type="dxa"/>
+            <w:r>
+              <w:t>NombreComercio8</w:t>
+            </w:r>
+          </w:p>
+        </w:tc>
+        <w:tc>
+          <w:tcPr>
+            <w:tcW w:w="1771" w:type="dxa"/>
             <w:tcBorders>
               <w:top w:val="single" w:sz="8" w:space="0" w:color="000000"/>
               <w:left w:val="single" w:sz="8" w:space="0" w:color="000000"/>
@@ -3241,26 +3319,9 @@
               <w:ind w:hanging="2"/>
               <w:jc w:val="center"/>
             </w:pPr>
-          </w:p>
-        </w:tc>
-        <w:tc>
-          <w:tcPr>
-            <w:tcW w:w="1771" w:type="dxa"/>
-            <w:tcBorders>
-              <w:top w:val="single" w:sz="8" w:space="0" w:color="000000"/>
-              <w:left w:val="single" w:sz="8" w:space="0" w:color="000000"/>
-              <w:bottom w:val="single" w:sz="8" w:space="0" w:color="000000"/>
-              <w:right w:val="single" w:sz="8" w:space="0" w:color="000000"/>
-            </w:tcBorders>
-            <w:shd w:val="clear" w:color="auto" w:fill="auto"/>
-            <w:vAlign w:val="bottom"/>
-          </w:tcPr>
-          <w:p>
-            <w:pPr>
-              <w:snapToGrid w:val="0"/>
-              <w:ind w:hanging="2"/>
-              <w:jc w:val="center"/>
-            </w:pPr>
+            <w:r>
+              <w:t>Monto8</w:t>
+            </w:r>
           </w:p>
         </w:tc>
       </w:tr>
@@ -3299,6 +3360,28 @@
               <w:right w:val="single" w:sz="8" w:space="0" w:color="000000"/>
             </w:tcBorders>
             <w:shd w:val="clear" w:color="auto" w:fill="auto"/>
+          </w:tcPr>
+          <w:p>
+            <w:pPr>
+              <w:snapToGrid w:val="0"/>
+              <w:ind w:hanging="2"/>
+              <w:jc w:val="center"/>
+            </w:pPr>
+            <w:r>
+              <w:t>Fecha9</w:t>
+            </w:r>
+          </w:p>
+        </w:tc>
+        <w:tc>
+          <w:tcPr>
+            <w:tcW w:w="3829" w:type="dxa"/>
+            <w:tcBorders>
+              <w:top w:val="single" w:sz="8" w:space="0" w:color="000000"/>
+              <w:left w:val="single" w:sz="8" w:space="0" w:color="000000"/>
+              <w:bottom w:val="single" w:sz="8" w:space="0" w:color="000000"/>
+              <w:right w:val="single" w:sz="8" w:space="0" w:color="000000"/>
+            </w:tcBorders>
+            <w:shd w:val="clear" w:color="auto" w:fill="auto"/>
             <w:vAlign w:val="bottom"/>
           </w:tcPr>
           <w:p>
@@ -3307,11 +3390,14 @@
               <w:ind w:hanging="2"/>
               <w:jc w:val="center"/>
             </w:pPr>
-          </w:p>
-        </w:tc>
-        <w:tc>
-          <w:tcPr>
-            <w:tcW w:w="3829" w:type="dxa"/>
+            <w:r>
+              <w:t>NombreComercio9</w:t>
+            </w:r>
+          </w:p>
+        </w:tc>
+        <w:tc>
+          <w:tcPr>
+            <w:tcW w:w="1771" w:type="dxa"/>
             <w:tcBorders>
               <w:top w:val="single" w:sz="8" w:space="0" w:color="000000"/>
               <w:left w:val="single" w:sz="8" w:space="0" w:color="000000"/>
@@ -3327,74 +3413,21 @@
               <w:ind w:hanging="2"/>
               <w:jc w:val="center"/>
             </w:pPr>
-          </w:p>
-        </w:tc>
-        <w:tc>
-          <w:tcPr>
-            <w:tcW w:w="1771" w:type="dxa"/>
-            <w:tcBorders>
-              <w:top w:val="single" w:sz="8" w:space="0" w:color="000000"/>
-              <w:left w:val="single" w:sz="8" w:space="0" w:color="000000"/>
-              <w:bottom w:val="single" w:sz="8" w:space="0" w:color="000000"/>
-              <w:right w:val="single" w:sz="8" w:space="0" w:color="000000"/>
-            </w:tcBorders>
-            <w:shd w:val="clear" w:color="auto" w:fill="auto"/>
-            <w:vAlign w:val="bottom"/>
-          </w:tcPr>
-          <w:p>
-            <w:pPr>
-              <w:snapToGrid w:val="0"/>
-              <w:ind w:hanging="2"/>
-              <w:jc w:val="center"/>
-            </w:pPr>
+            <w:r>
+              <w:t>Monto9</w:t>
+            </w:r>
           </w:p>
         </w:tc>
       </w:tr>
     </w:tbl>
     <w:p>
       <w:pPr>
-        <w:spacing w:after="194"/>
+        <w:spacing w:after="0"/>
         <w:rPr>
           <w:sz w:val="20"/>
           <w:szCs w:val="20"/>
         </w:rPr>
       </w:pPr>
-    </w:p>
-    <w:p>
-      <w:pPr>
-        <w:spacing w:after="0"/>
-        <w:rPr>
-          <w:sz w:val="20"/>
-          <w:szCs w:val="20"/>
-        </w:rPr>
-      </w:pPr>
-      <w:r>
-        <w:rPr>
-          <w:sz w:val="20"/>
-          <w:szCs w:val="20"/>
-          <w:lang w:val="en-US"/>
-        </w:rPr>
-        <w:t xml:space="preserve"> </w:t>
-      </w:r>
-    </w:p>
-    <w:p>
-      <w:pPr>
-        <w:spacing w:after="62"/>
-        <w:rPr>
-          <w:rFonts w:ascii="Arial" w:eastAsia="Arial" w:hAnsi="Arial" w:cs="Arial"/>
-          <w:color w:val="000000"/>
-          <w:sz w:val="20"/>
-          <w:szCs w:val="20"/>
-        </w:rPr>
-      </w:pPr>
-      <w:r>
-        <w:rPr>
-          <w:sz w:val="20"/>
-          <w:szCs w:val="20"/>
-          <w:lang w:val="en-US"/>
-        </w:rPr>
-        <w:t xml:space="preserve">  </w:t>
-      </w:r>
       <w:r>
         <w:br w:type="page"/>
       </w:r>
@@ -3600,77 +3633,6 @@
           <w:bCs/>
           <w:sz w:val="20"/>
           <w:szCs w:val="20"/>
-        </w:rPr>
-      </w:pPr>
-    </w:p>
-    <w:p>
-      <w:pPr>
-        <w:jc w:val="both"/>
-        <w:rPr>
-          <w:b/>
-          <w:bCs/>
-          <w:sz w:val="20"/>
-          <w:szCs w:val="20"/>
-        </w:rPr>
-      </w:pPr>
-    </w:p>
-    <w:p>
-      <w:pPr>
-        <w:jc w:val="both"/>
-        <w:rPr>
-          <w:b/>
-          <w:bCs/>
-          <w:sz w:val="20"/>
-          <w:szCs w:val="20"/>
-        </w:rPr>
-      </w:pPr>
-    </w:p>
-    <w:p>
-      <w:pPr>
-        <w:jc w:val="both"/>
-        <w:rPr>
-          <w:b/>
-          <w:bCs/>
-          <w:sz w:val="20"/>
-          <w:szCs w:val="20"/>
-        </w:rPr>
-      </w:pPr>
-    </w:p>
-    <w:p>
-      <w:pPr>
-        <w:jc w:val="both"/>
-        <w:rPr>
-          <w:sz w:val="20"/>
-          <w:szCs w:val="20"/>
-        </w:rPr>
-      </w:pPr>
-    </w:p>
-    <w:p>
-      <w:pPr>
-        <w:jc w:val="both"/>
-        <w:rPr>
-          <w:sz w:val="20"/>
-          <w:szCs w:val="20"/>
-        </w:rPr>
-      </w:pPr>
-    </w:p>
-    <w:p>
-      <w:pPr>
-        <w:jc w:val="both"/>
-        <w:rPr>
-          <w:sz w:val="20"/>
-          <w:szCs w:val="20"/>
-        </w:rPr>
-      </w:pPr>
-    </w:p>
-    <w:p>
-      <w:pPr>
-        <w:snapToGrid w:val="0"/>
-        <w:ind w:hanging="2"/>
-        <w:rPr>
-          <w:sz w:val="20"/>
-          <w:szCs w:val="20"/>
-          <w:lang w:val="es-CO"/>
         </w:rPr>
       </w:pPr>
     </w:p>

</xml_diff>